<commit_message>
added burndown chart and presentation, modified project write up
</commit_message>
<xml_diff>
--- a/Project 2 Documentation/Write Ups/Project Write-Up Chatapredu.docx
+++ b/Project 2 Documentation/Write Ups/Project Write-Up Chatapredu.docx
@@ -32,29 +32,13 @@
         <w:t xml:space="preserve">login system to connect different users. </w:t>
       </w:r>
       <w:r>
-        <w:t xml:space="preserve">Users will sign into the application using a username and password (standard login system). Users can search for other users by </w:t>
-      </w:r>
-      <w:proofErr w:type="gramStart"/>
-      <w:r>
-        <w:t>username, unless</w:t>
-      </w:r>
-      <w:proofErr w:type="gramEnd"/>
-      <w:r>
-        <w:t xml:space="preserve"> user has set their account</w:t>
+        <w:t>Users will sign into the application using a username and password (standard login system). Users can search for other users by username, unless user has set their account</w:t>
       </w:r>
       <w:r>
         <w:t xml:space="preserve"> to “private” or “undiscoverable”</w:t>
       </w:r>
       <w:r>
-        <w:t xml:space="preserve">. Users can create different rooms based on different topics. Other users can join different rooms. User will have admin privileges over the room they </w:t>
-      </w:r>
-      <w:proofErr w:type="gramStart"/>
-      <w:r>
-        <w:t>create, and</w:t>
-      </w:r>
-      <w:proofErr w:type="gramEnd"/>
-      <w:r>
-        <w:t xml:space="preserve"> can </w:t>
+        <w:t xml:space="preserve">. Users can create different rooms based on different topics. Other users can join different rooms. User will have admin privileges over the room they create, and can </w:t>
       </w:r>
       <w:r>
         <w:t>create and assign different roles with varying</w:t>
@@ -69,15 +53,13 @@
         <w:t>tags. Users can search for rooms based on topics or tags. Users can only join a private room by invitation.</w:t>
       </w:r>
       <w:r>
-        <w:t xml:space="preserve"> The project may include additional features to expand its functionality. These features may </w:t>
-      </w:r>
-      <w:proofErr w:type="gramStart"/>
-      <w:r>
-        <w:t>include:</w:t>
-      </w:r>
-      <w:proofErr w:type="gramEnd"/>
-      <w:r>
-        <w:t xml:space="preserve"> displaying a list of topics for the user to scroll through based on their prior interests or preferences, general discussion boards with full visibility that users can comment and reply to comments on, media inclusion for chats, groups, and discussion boards, links to resources on the Internet, etc.</w:t>
+        <w:t xml:space="preserve"> Th</w:t>
+      </w:r>
+      <w:r>
+        <w:t>is</w:t>
+      </w:r>
+      <w:r>
+        <w:t xml:space="preserve"> project may include additional features to expand its functionality. These features may include: displaying a list of topics for the user to scroll through based on their prior interests or preferences, general discussion boards with full visibility that users can comment and reply to comments on, media inclusion for chats, groups, and discussion boards, links to resources on the Internet, etc.</w:t>
       </w:r>
     </w:p>
     <w:p>
@@ -88,53 +70,13 @@
         <w:t xml:space="preserve">The application will include several different roles. </w:t>
       </w:r>
       <w:r>
-        <w:t xml:space="preserve">The user is the base role the application will support, and the user will have the ability to search for other users, chat to other users, search for groups based on name or tags, and join public groups. Once the user creates a group, they gain the status of Admin over their group. The admin is an extension of the </w:t>
-      </w:r>
-      <w:proofErr w:type="gramStart"/>
-      <w:r>
-        <w:t>user, and</w:t>
-      </w:r>
-      <w:proofErr w:type="gramEnd"/>
-      <w:r>
-        <w:t xml:space="preserve"> is assigned to a user that creates a group. The admin will have admin privileges ONLY over their specific group. Admins can create custom roles with varying levels of privilege for their </w:t>
-      </w:r>
-      <w:proofErr w:type="gramStart"/>
-      <w:r>
-        <w:t>group, and</w:t>
-      </w:r>
-      <w:proofErr w:type="gramEnd"/>
-      <w:r>
-        <w:t xml:space="preserve"> assign these roles to other users in their group. Admins will also be able to set their group to public (anyone can join) or private (invitation only). Admins will assign tags to their group on </w:t>
-      </w:r>
-      <w:proofErr w:type="gramStart"/>
-      <w:r>
-        <w:t>creation, and</w:t>
-      </w:r>
-      <w:proofErr w:type="gramEnd"/>
-      <w:r>
-        <w:t xml:space="preserve"> can edit these tags anytime.</w:t>
+        <w:t>The user is the base role the application will support, and the user will have the ability to search for other users, chat to other users, search for groups based on name or tags, and join public groups. Once the user creates a group, they gain the status of Admin over their group. The admin is an extension of the user, and is assigned to a user that creates a group. The admin will have admin privileges ONLY over their specific group. Admins can create custom roles with varying levels of privilege for their group, and assign these roles to other users in their group. Admins will also be able to set their group to public (anyone can join) or private (invitation only). Admins will assign tags to their group on creation, and can edit these tags anytime.</w:t>
       </w:r>
       <w:r>
         <w:t xml:space="preserve"> </w:t>
       </w:r>
       <w:r>
-        <w:t xml:space="preserve">Super admins oversee the entire </w:t>
-      </w:r>
-      <w:proofErr w:type="gramStart"/>
-      <w:r>
-        <w:t>application, and</w:t>
-      </w:r>
-      <w:proofErr w:type="gramEnd"/>
-      <w:r>
-        <w:t xml:space="preserve"> have privileges that are distinct from the users. Super admins can monitor </w:t>
-      </w:r>
-      <w:proofErr w:type="gramStart"/>
-      <w:r>
-        <w:t>any and all</w:t>
-      </w:r>
-      <w:proofErr w:type="gramEnd"/>
-      <w:r>
-        <w:t xml:space="preserve"> created groups, as well as </w:t>
+        <w:t xml:space="preserve">Super admins oversee the entire application, and have privileges that are distinct from the users. Super admins can monitor any and all created groups, as well as </w:t>
       </w:r>
       <w:r>
         <w:t xml:space="preserve">individual user information. Super admins can assist users with technical issues, as well as modify or delete groups based on technical issues or infringement of user policies. </w:t>
@@ -145,44 +87,64 @@
         <w:ind w:firstLine="720"/>
       </w:pPr>
       <w:r>
-        <w:t>The chat application will be developed using React Native, AWS Lambda, PostgreSQL, Node.js, and AWS API Gateway</w:t>
-      </w:r>
-      <w:r>
-        <w:t>, and AWS S3</w:t>
+        <w:t xml:space="preserve">The chat application will be developed using </w:t>
+      </w:r>
+      <w:r>
+        <w:t xml:space="preserve">JavaScript/TypeScript, </w:t>
+      </w:r>
+      <w:r>
+        <w:t>React Native</w:t>
+      </w:r>
+      <w:r>
+        <w:t xml:space="preserve"> supported with Redux</w:t>
+      </w:r>
+      <w:r>
+        <w:t>, AWS Lambda, PostgreSQL, Node.js, AWS API Gateway</w:t>
+      </w:r>
+      <w:r>
+        <w:t xml:space="preserve">, </w:t>
+      </w:r>
+      <w:r>
+        <w:t xml:space="preserve">Cognito, Serverless Framework, AWS Amplify, </w:t>
+      </w:r>
+      <w:r>
+        <w:t>and AWS S3</w:t>
       </w:r>
       <w:r>
         <w:t xml:space="preserve">. </w:t>
       </w:r>
       <w:r>
-        <w:t xml:space="preserve">Frontend responsibilities </w:t>
-      </w:r>
-      <w:proofErr w:type="gramStart"/>
-      <w:r>
-        <w:t>include:</w:t>
-      </w:r>
-      <w:proofErr w:type="gramEnd"/>
-      <w:r>
-        <w:t xml:space="preserve"> displaying information to the user, taking in user input, handling data manipulation, route guarding, validation, routing users, </w:t>
+        <w:t>Front</w:t>
+      </w:r>
+      <w:r>
+        <w:t>-</w:t>
+      </w:r>
+      <w:r>
+        <w:t xml:space="preserve">end responsibilities include: displaying information to the user, taking in user input, handling data manipulation, route guarding, validation, routing users, </w:t>
       </w:r>
       <w:r>
         <w:t xml:space="preserve">etc. </w:t>
       </w:r>
       <w:r>
-        <w:t xml:space="preserve">Backend responsibilities </w:t>
-      </w:r>
-      <w:proofErr w:type="gramStart"/>
-      <w:r>
-        <w:t>include:</w:t>
-      </w:r>
-      <w:proofErr w:type="gramEnd"/>
-      <w:r>
-        <w:t xml:space="preserve"> communication with the database, handling in-depth logic, validation, authentication, authorization, </w:t>
+        <w:t>Back</w:t>
+      </w:r>
+      <w:r>
+        <w:t>-</w:t>
+      </w:r>
+      <w:r>
+        <w:t xml:space="preserve">end responsibilities include: communication with the database, handling in-depth logic, validation, authentication, authorization, </w:t>
       </w:r>
       <w:r>
         <w:t xml:space="preserve">etc. </w:t>
       </w:r>
       <w:r>
-        <w:t xml:space="preserve">Database responsibilities include: storing user tables, storing group tables, communication with the backend, </w:t>
+        <w:t xml:space="preserve">Database responsibilities include: </w:t>
+      </w:r>
+      <w:r>
+        <w:t>storing all persistent data using a comprehensive table</w:t>
+      </w:r>
+      <w:r>
+        <w:t xml:space="preserve">, communication with the backend, </w:t>
       </w:r>
       <w:r>
         <w:t>etc.</w:t>

</xml_diff>

<commit_message>
updated write-up to reflect current state of application
</commit_message>
<xml_diff>
--- a/Project 2 Documentation/Write Ups/Project Write-Up Chatapredu.docx
+++ b/Project 2 Documentation/Write Ups/Project Write-Up Chatapredu.docx
@@ -17,49 +17,103 @@
         <w:ind w:firstLine="720"/>
       </w:pPr>
       <w:r>
-        <w:t>The purpose of the project is to create a WhatsApp/Slack/Discord style chat application. The application will include a “friend” system, which</w:t>
-      </w:r>
-      <w:r>
-        <w:t xml:space="preserve"> will</w:t>
-      </w:r>
-      <w:r>
-        <w:t xml:space="preserve"> be composed of a username</w:t>
-      </w:r>
-      <w:r>
-        <w:t>/</w:t>
-      </w:r>
-      <w:r>
-        <w:t xml:space="preserve">login system to connect different users. </w:t>
-      </w:r>
-      <w:r>
-        <w:t>Users will sign into the application using a username and password (standard login system). Users can search for other users by username, unless user has set their account</w:t>
-      </w:r>
-      <w:r>
-        <w:t xml:space="preserve"> to “private” or “undiscoverable”</w:t>
-      </w:r>
-      <w:r>
-        <w:t xml:space="preserve">. Users can create different rooms based on different topics. Other users can join different rooms. User will have admin privileges over the room they create, and can </w:t>
+        <w:t>The purpose of the project is to create a WhatsApp/Slack/Discord style chat application.</w:t>
+      </w:r>
+      <w:r>
+        <w:t xml:space="preserve"> </w:t>
+      </w:r>
+      <w:r>
+        <w:t>Users will sign into the application using a username and password</w:t>
+      </w:r>
+      <w:r>
+        <w:t xml:space="preserve">. </w:t>
+      </w:r>
+      <w:r>
+        <w:t>Users can search for other users by username</w:t>
+      </w:r>
+      <w:r>
+        <w:t>, and add them to their “friends” list</w:t>
+      </w:r>
+      <w:r>
+        <w:t xml:space="preserve">. </w:t>
+      </w:r>
+      <w:r>
+        <w:t xml:space="preserve">Users can create </w:t>
+      </w:r>
+      <w:r>
+        <w:t>forum</w:t>
+      </w:r>
+      <w:r>
+        <w:t>s based on different topics</w:t>
+      </w:r>
+      <w:r>
+        <w:t xml:space="preserve"> (called tags)</w:t>
+      </w:r>
+      <w:r>
+        <w:t xml:space="preserve">. Other users can </w:t>
+      </w:r>
+      <w:r>
+        <w:t>comment on</w:t>
+      </w:r>
+      <w:r>
+        <w:t xml:space="preserve"> different </w:t>
+      </w:r>
+      <w:r>
+        <w:t>forums</w:t>
+      </w:r>
+      <w:r>
+        <w:t xml:space="preserve">. User will have admin privileges over the </w:t>
+      </w:r>
+      <w:r>
+        <w:t>forum</w:t>
+      </w:r>
+      <w:r>
+        <w:t xml:space="preserve"> they create, and can </w:t>
       </w:r>
       <w:r>
         <w:t>create and assign different roles with varying</w:t>
       </w:r>
       <w:r>
-        <w:t xml:space="preserve"> privileges to other users in the room. Admins of a particular room can set that room to public or private visibility, as well as add </w:t>
+        <w:t xml:space="preserve"> privileges to other users</w:t>
+      </w:r>
+      <w:r>
+        <w:t>.</w:t>
+      </w:r>
+      <w:r>
+        <w:t xml:space="preserve"> Admins of a particular </w:t>
+      </w:r>
+      <w:r>
+        <w:t>forum</w:t>
+      </w:r>
+      <w:r>
+        <w:t xml:space="preserve"> can add </w:t>
       </w:r>
       <w:r>
         <w:t xml:space="preserve">or remove </w:t>
       </w:r>
       <w:r>
-        <w:t>tags. Users can search for rooms based on topics or tags. Users can only join a private room by invitation.</w:t>
-      </w:r>
-      <w:r>
-        <w:t xml:space="preserve"> Th</w:t>
+        <w:t xml:space="preserve">tags. Users can search for </w:t>
+      </w:r>
+      <w:r>
+        <w:t>forums</w:t>
+      </w:r>
+      <w:r>
+        <w:t xml:space="preserve"> based on topics or tags. </w:t>
+      </w:r>
+      <w:r>
+        <w:t>Th</w:t>
       </w:r>
       <w:r>
         <w:t>is</w:t>
       </w:r>
       <w:r>
-        <w:t xml:space="preserve"> project may include additional features to expand its functionality. These features may include: displaying a list of topics for the user to scroll through based on their prior interests or preferences, general discussion boards with full visibility that users can comment and reply to comments on, media inclusion for chats, groups, and discussion boards, links to resources on the Internet, etc.</w:t>
+        <w:t xml:space="preserve"> project may</w:t>
+      </w:r>
+      <w:r>
+        <w:t xml:space="preserve"> in the future</w:t>
+      </w:r>
+      <w:r>
+        <w:t xml:space="preserve"> include additional features to expand its functionality.</w:t>
       </w:r>
     </w:p>
     <w:p>
@@ -70,16 +124,124 @@
         <w:t xml:space="preserve">The application will include several different roles. </w:t>
       </w:r>
       <w:r>
-        <w:t>The user is the base role the application will support, and the user will have the ability to search for other users, chat to other users, search for groups based on name or tags, and join public groups. Once the user creates a group, they gain the status of Admin over their group. The admin is an extension of the user, and is assigned to a user that creates a group. The admin will have admin privileges ONLY over their specific group. Admins can create custom roles with varying levels of privilege for their group, and assign these roles to other users in their group. Admins will also be able to set their group to public (anyone can join) or private (invitation only). Admins will assign tags to their group on creation, and can edit these tags anytime.</w:t>
+        <w:t>The user is the base role the application will support</w:t>
+      </w:r>
+      <w:r>
+        <w:t>.</w:t>
       </w:r>
       <w:r>
         <w:t xml:space="preserve"> </w:t>
       </w:r>
       <w:r>
-        <w:t xml:space="preserve">Super admins oversee the entire application, and have privileges that are distinct from the users. Super admins can monitor any and all created groups, as well as </w:t>
-      </w:r>
-      <w:r>
-        <w:t xml:space="preserve">individual user information. Super admins can assist users with technical issues, as well as modify or delete groups based on technical issues or infringement of user policies. </w:t>
+        <w:t>T</w:t>
+      </w:r>
+      <w:r>
+        <w:t xml:space="preserve">he user will have the ability to search for other users, chat to other users, search for </w:t>
+      </w:r>
+      <w:r>
+        <w:t xml:space="preserve">forums </w:t>
+      </w:r>
+      <w:r>
+        <w:t xml:space="preserve">based on tags, and </w:t>
+      </w:r>
+      <w:r>
+        <w:t>comment on forums</w:t>
+      </w:r>
+      <w:r>
+        <w:t xml:space="preserve">. Once the user creates a </w:t>
+      </w:r>
+      <w:r>
+        <w:t>forum</w:t>
+      </w:r>
+      <w:r>
+        <w:t xml:space="preserve">, they gain the status of </w:t>
+      </w:r>
+      <w:r>
+        <w:t>a</w:t>
+      </w:r>
+      <w:r>
+        <w:t xml:space="preserve">dmin over their </w:t>
+      </w:r>
+      <w:r>
+        <w:t>forum</w:t>
+      </w:r>
+      <w:r>
+        <w:t xml:space="preserve">. The admin is an extension of the user, and is assigned to a user that creates a </w:t>
+      </w:r>
+      <w:r>
+        <w:t>forum</w:t>
+      </w:r>
+      <w:r>
+        <w:t xml:space="preserve">. The admin will have admin privileges ONLY over their specific </w:t>
+      </w:r>
+      <w:r>
+        <w:t>forum</w:t>
+      </w:r>
+      <w:r>
+        <w:t xml:space="preserve">. Admins can </w:t>
+      </w:r>
+      <w:r>
+        <w:t>assign</w:t>
+      </w:r>
+      <w:r>
+        <w:t xml:space="preserve"> </w:t>
+      </w:r>
+      <w:r>
+        <w:t xml:space="preserve">moderator or admin </w:t>
+      </w:r>
+      <w:r>
+        <w:t>privilege</w:t>
+      </w:r>
+      <w:r>
+        <w:t>s</w:t>
+      </w:r>
+      <w:r>
+        <w:t xml:space="preserve"> </w:t>
+      </w:r>
+      <w:r>
+        <w:t>to other users</w:t>
+      </w:r>
+      <w:r>
+        <w:t xml:space="preserve">. Admins will assign tags to their </w:t>
+      </w:r>
+      <w:r>
+        <w:t>forum</w:t>
+      </w:r>
+      <w:r>
+        <w:t xml:space="preserve"> on creation, and can edit these tags anytime.</w:t>
+      </w:r>
+      <w:r>
+        <w:t xml:space="preserve"> </w:t>
+      </w:r>
+      <w:r>
+        <w:t xml:space="preserve">Super admins oversee the entire application, and have privileges that are distinct from </w:t>
+      </w:r>
+      <w:r>
+        <w:t>all other</w:t>
+      </w:r>
+      <w:r>
+        <w:t xml:space="preserve"> users. Super admins can monitor any and all </w:t>
+      </w:r>
+      <w:r>
+        <w:t>forums,</w:t>
+      </w:r>
+      <w:r>
+        <w:t xml:space="preserve"> as well as </w:t>
+      </w:r>
+      <w:r>
+        <w:t xml:space="preserve">individual user </w:t>
+      </w:r>
+      <w:r>
+        <w:t>chats</w:t>
+      </w:r>
+      <w:r>
+        <w:t xml:space="preserve">. Super admins can assist users with technical issues, as well as modify or delete </w:t>
+      </w:r>
+      <w:r>
+        <w:t>forums</w:t>
+      </w:r>
+      <w:r>
+        <w:t xml:space="preserve"> based on technical issues or infringement of user policies. </w:t>
       </w:r>
     </w:p>
     <w:p>

</xml_diff>

<commit_message>
Updated the project wwrite-up
</commit_message>
<xml_diff>
--- a/Project 2 Documentation/Write Ups/Project Write-Up Chatapredu.docx
+++ b/Project 2 Documentation/Write Ups/Project Write-Up Chatapredu.docx
@@ -17,13 +17,31 @@
         <w:ind w:firstLine="720"/>
       </w:pPr>
       <w:r>
-        <w:t>The purpose of the project is to create a WhatsApp/Slack/Discord style chat application.</w:t>
+        <w:t>Chatapredu is</w:t>
       </w:r>
       <w:r>
         <w:t xml:space="preserve"> </w:t>
       </w:r>
       <w:r>
-        <w:t>Users will sign into the application using a username and password</w:t>
+        <w:t xml:space="preserve">a </w:t>
+      </w:r>
+      <w:r>
+        <w:t>WhatsApp style chat application.</w:t>
+      </w:r>
+      <w:r>
+        <w:t xml:space="preserve"> The main features of Chatapredu include the ability for users to chat directly to each other, or indirectly communicate via forums.</w:t>
+      </w:r>
+      <w:r>
+        <w:t xml:space="preserve"> </w:t>
+      </w:r>
+      <w:r>
+        <w:t xml:space="preserve">Users </w:t>
+      </w:r>
+      <w:r>
+        <w:t>can</w:t>
+      </w:r>
+      <w:r>
+        <w:t xml:space="preserve"> sign into the application using a username and password</w:t>
       </w:r>
       <w:r>
         <w:t xml:space="preserve">. </w:t>
@@ -32,13 +50,43 @@
         <w:t>Users can search for other users by username</w:t>
       </w:r>
       <w:r>
-        <w:t>, and add them to their “friends” list</w:t>
-      </w:r>
-      <w:r>
-        <w:t xml:space="preserve">. </w:t>
-      </w:r>
-      <w:r>
-        <w:t xml:space="preserve">Users can create </w:t>
+        <w:t>. They can</w:t>
+      </w:r>
+      <w:r>
+        <w:t xml:space="preserve"> </w:t>
+      </w:r>
+      <w:r>
+        <w:t>invite</w:t>
+      </w:r>
+      <w:r>
+        <w:t xml:space="preserve"> </w:t>
+      </w:r>
+      <w:r>
+        <w:t>discovered users</w:t>
+      </w:r>
+      <w:r>
+        <w:t xml:space="preserve"> to their friends</w:t>
+      </w:r>
+      <w:r>
+        <w:t xml:space="preserve"> </w:t>
+      </w:r>
+      <w:r>
+        <w:t>list</w:t>
+      </w:r>
+      <w:r>
+        <w:t>. Users can</w:t>
+      </w:r>
+      <w:r>
+        <w:t xml:space="preserve"> accept or reject friend requests. </w:t>
+      </w:r>
+      <w:r>
+        <w:t xml:space="preserve">Users can </w:t>
+      </w:r>
+      <w:r>
+        <w:t xml:space="preserve">also </w:t>
+      </w:r>
+      <w:r>
+        <w:t xml:space="preserve">create </w:t>
       </w:r>
       <w:r>
         <w:t>forum</w:t>
@@ -62,16 +110,31 @@
         <w:t>forums</w:t>
       </w:r>
       <w:r>
-        <w:t xml:space="preserve">. User will have admin privileges over the </w:t>
+        <w:t>. User</w:t>
+      </w:r>
+      <w:r>
+        <w:t>s</w:t>
+      </w:r>
+      <w:r>
+        <w:t xml:space="preserve"> will have admin privileges over the </w:t>
       </w:r>
       <w:r>
         <w:t>forum</w:t>
       </w:r>
       <w:r>
-        <w:t xml:space="preserve"> they create, and can </w:t>
-      </w:r>
-      <w:r>
-        <w:t>create and assign different roles with varying</w:t>
+        <w:t xml:space="preserve"> they create</w:t>
+      </w:r>
+      <w:r>
+        <w:t>. Admins</w:t>
+      </w:r>
+      <w:r>
+        <w:t xml:space="preserve"> can </w:t>
+      </w:r>
+      <w:r>
+        <w:t xml:space="preserve">assign </w:t>
+      </w:r>
+      <w:r>
+        <w:t>moderator or admin</w:t>
       </w:r>
       <w:r>
         <w:t xml:space="preserve"> privileges to other users</w:t>
@@ -92,28 +155,19 @@
         <w:t xml:space="preserve">or remove </w:t>
       </w:r>
       <w:r>
-        <w:t xml:space="preserve">tags. Users can search for </w:t>
+        <w:t>tags</w:t>
+      </w:r>
+      <w:r>
+        <w:t xml:space="preserve"> at any time</w:t>
+      </w:r>
+      <w:r>
+        <w:t xml:space="preserve">. Users can search for </w:t>
       </w:r>
       <w:r>
         <w:t>forums</w:t>
       </w:r>
       <w:r>
-        <w:t xml:space="preserve"> based on topics or tags. </w:t>
-      </w:r>
-      <w:r>
-        <w:t>Th</w:t>
-      </w:r>
-      <w:r>
-        <w:t>is</w:t>
-      </w:r>
-      <w:r>
-        <w:t xml:space="preserve"> project may</w:t>
-      </w:r>
-      <w:r>
-        <w:t xml:space="preserve"> in the future</w:t>
-      </w:r>
-      <w:r>
-        <w:t xml:space="preserve"> include additional features to expand its functionality.</w:t>
+        <w:t xml:space="preserve"> based on tags.</w:t>
       </w:r>
     </w:p>
     <w:p>
@@ -166,7 +220,15 @@
         <w:t>forum</w:t>
       </w:r>
       <w:r>
-        <w:t xml:space="preserve">. The admin is an extension of the user, and is assigned to a user that creates a </w:t>
+        <w:t xml:space="preserve">. The admin is an extension of the </w:t>
+      </w:r>
+      <w:proofErr w:type="gramStart"/>
+      <w:r>
+        <w:t>user, and</w:t>
+      </w:r>
+      <w:proofErr w:type="gramEnd"/>
+      <w:r>
+        <w:t xml:space="preserve"> is assigned to a user that creates a </w:t>
       </w:r>
       <w:r>
         <w:t>forum</w:t>
@@ -208,19 +270,43 @@
         <w:t>forum</w:t>
       </w:r>
       <w:r>
-        <w:t xml:space="preserve"> on creation, and can edit these tags anytime.</w:t>
+        <w:t xml:space="preserve"> on </w:t>
+      </w:r>
+      <w:proofErr w:type="gramStart"/>
+      <w:r>
+        <w:t>creation, and</w:t>
+      </w:r>
+      <w:proofErr w:type="gramEnd"/>
+      <w:r>
+        <w:t xml:space="preserve"> can edit these tags anytime.</w:t>
       </w:r>
       <w:r>
         <w:t xml:space="preserve"> </w:t>
       </w:r>
       <w:r>
-        <w:t xml:space="preserve">Super admins oversee the entire application, and have privileges that are distinct from </w:t>
+        <w:t xml:space="preserve">Super admins oversee the entire </w:t>
+      </w:r>
+      <w:proofErr w:type="gramStart"/>
+      <w:r>
+        <w:t>application, and</w:t>
+      </w:r>
+      <w:proofErr w:type="gramEnd"/>
+      <w:r>
+        <w:t xml:space="preserve"> have privileges that are distinct from </w:t>
       </w:r>
       <w:r>
         <w:t>all other</w:t>
       </w:r>
       <w:r>
-        <w:t xml:space="preserve"> users. Super admins can monitor any and all </w:t>
+        <w:t xml:space="preserve"> users. Super admins can monitor </w:t>
+      </w:r>
+      <w:proofErr w:type="gramStart"/>
+      <w:r>
+        <w:t>any and all</w:t>
+      </w:r>
+      <w:proofErr w:type="gramEnd"/>
+      <w:r>
+        <w:t xml:space="preserve"> </w:t>
       </w:r>
       <w:r>
         <w:t>forums,</w:t>
@@ -282,7 +368,15 @@
         <w:t>-</w:t>
       </w:r>
       <w:r>
-        <w:t xml:space="preserve">end responsibilities include: displaying information to the user, taking in user input, handling data manipulation, route guarding, validation, routing users, </w:t>
+        <w:t xml:space="preserve">end responsibilities </w:t>
+      </w:r>
+      <w:proofErr w:type="gramStart"/>
+      <w:r>
+        <w:t>include:</w:t>
+      </w:r>
+      <w:proofErr w:type="gramEnd"/>
+      <w:r>
+        <w:t xml:space="preserve"> displaying information to the user, taking in user input, handling data manipulation, route guarding, validation, routing users, </w:t>
       </w:r>
       <w:r>
         <w:t xml:space="preserve">etc. </w:t>
@@ -294,13 +388,29 @@
         <w:t>-</w:t>
       </w:r>
       <w:r>
-        <w:t xml:space="preserve">end responsibilities include: communication with the database, handling in-depth logic, validation, authentication, authorization, </w:t>
+        <w:t xml:space="preserve">end responsibilities </w:t>
+      </w:r>
+      <w:proofErr w:type="gramStart"/>
+      <w:r>
+        <w:t>include:</w:t>
+      </w:r>
+      <w:proofErr w:type="gramEnd"/>
+      <w:r>
+        <w:t xml:space="preserve"> communication with the database, handling in-depth logic, validation, authentication, authorization, </w:t>
       </w:r>
       <w:r>
         <w:t xml:space="preserve">etc. </w:t>
       </w:r>
       <w:r>
-        <w:t xml:space="preserve">Database responsibilities include: </w:t>
+        <w:t xml:space="preserve">Database responsibilities </w:t>
+      </w:r>
+      <w:proofErr w:type="gramStart"/>
+      <w:r>
+        <w:t>include:</w:t>
+      </w:r>
+      <w:proofErr w:type="gramEnd"/>
+      <w:r>
+        <w:t xml:space="preserve"> </w:t>
       </w:r>
       <w:r>
         <w:t>storing all persistent data using a comprehensive table</w:t>

</xml_diff>

<commit_message>
switched branches to fix push/pull issue
</commit_message>
<xml_diff>
--- a/Project 2 Documentation/Write Ups/Project Write-Up Chatapredu.docx
+++ b/Project 2 Documentation/Write Ups/Project Write-Up Chatapredu.docx
@@ -41,13 +41,22 @@
         <w:t>can</w:t>
       </w:r>
       <w:r>
-        <w:t xml:space="preserve"> sign into the application using a username and password</w:t>
+        <w:t xml:space="preserve"> sign into </w:t>
+      </w:r>
+      <w:r>
+        <w:t>Chatapredu</w:t>
+      </w:r>
+      <w:r>
+        <w:t xml:space="preserve"> using a username and password</w:t>
       </w:r>
       <w:r>
         <w:t xml:space="preserve">. </w:t>
       </w:r>
       <w:r>
-        <w:t>Users can search for other users by username</w:t>
+        <w:t>Once signed in, u</w:t>
+      </w:r>
+      <w:r>
+        <w:t>sers can search for other users by username</w:t>
       </w:r>
       <w:r>
         <w:t>. They can</w:t>

</xml_diff>